<commit_message>
appendice B + pre D
</commit_message>
<xml_diff>
--- a/docx/for_use_mastering-bitcoin_appendix-script-ops_fr_CA.asciidoc.docx
+++ b/docx/for_use_mastering-bitcoin_appendix-script-ops_fr_CA.asciidoc.docx
@@ -69,7 +69,16 @@
         <w:pStyle w:val="Date"/>
       </w:pPr>
       <w:r>
-        <w:t xml:space="preserve">2022-03-13</w:t>
+        <w:t xml:space="preserve">2022-03-17</w:t>
+      </w:r>
+    </w:p>
+    <w:bookmarkStart w:id="21" w:name="tx_script_ops"/>
+    <w:p>
+      <w:pPr>
+        <w:pStyle w:val="Heading1"/>
+      </w:pPr>
+      <w:r>
+        <w:t xml:space="preserve">Opérateurs, constantes et symboles du langage de script de transaction</w:t>
       </w:r>
     </w:p>
     <w:p>
@@ -98,8 +107,19 @@
       <w:pPr>
         <w:pStyle w:val="BodyText"/>
       </w:pPr>
-      <w:r>
-        <w:t xml:space="preserve">&lt;&lt;tx_script_ops_table_pushdata&gt; &gt; affiche les opérateurs pour pousser les valeurs sur la pile.</w:t>
+      <w:hyperlink w:anchor="tx_script_ops_table_pushdata">
+        <w:r>
+          <w:rPr>
+            <w:rStyle w:val="Hyperlink"/>
+          </w:rPr>
+          <w:t xml:space="preserve">table_title</w:t>
+        </w:r>
+      </w:hyperlink>
+      <w:r>
+        <w:t xml:space="preserve"> </w:t>
+      </w:r>
+      <w:r>
+        <w:t xml:space="preserve">affiche les opérateurs pour pousser les valeurs sur la pile.</w:t>
       </w:r>
     </w:p>
     <w:p>
@@ -114,7 +134,7 @@
       <w:tblPr>
         <w:tblStyle w:val="Table"/>
         <w:tblW w:type="pct" w:w="5000"/>
-        <w:tblLook w:firstRow="0" w:lastRow="0" w:firstColumn="0" w:lastColumn="0" w:noHBand="0" w:noVBand="0" w:val="0000"/>
+        <w:tblLook w:firstRow="1" w:lastRow="0" w:firstColumn="0" w:lastColumn="0" w:noHBand="0" w:noVBand="0" w:val="0020"/>
         <w:tblCaption w:val="Pousser la valeur sur la pile"/>
       </w:tblPr>
       <w:tblGrid>
@@ -123,10 +143,14 @@
         <w:gridCol w:w="2640"/>
       </w:tblGrid>
       <w:tr>
-        <w:tc>
-          <w:tcPr/>
-          <w:p>
-            <w:pPr>
+        <w:trPr>
+          <w:tblHeader w:val="true"/>
+        </w:trPr>
+        <w:tc>
+          <w:tcPr/>
+          <w:p>
+            <w:pPr>
+              <w:pStyle w:val="Compact"/>
               <w:jc w:val="left"/>
             </w:pPr>
             <w:r>
@@ -138,6 +162,7 @@
           <w:tcPr/>
           <w:p>
             <w:pPr>
+              <w:pStyle w:val="Compact"/>
               <w:jc w:val="left"/>
             </w:pPr>
             <w:r>
@@ -149,6 +174,7 @@
           <w:tcPr/>
           <w:p>
             <w:pPr>
+              <w:pStyle w:val="Compact"/>
               <w:jc w:val="left"/>
             </w:pPr>
             <w:r>
@@ -477,8 +503,19 @@
       <w:pPr>
         <w:pStyle w:val="BodyText"/>
       </w:pPr>
-      <w:r>
-        <w:t xml:space="preserve">&lt;&lt;tx_script_ops_table_control&gt; &gt; affiche les opérateurs de contrôle de flux conditionnel.</w:t>
+      <w:hyperlink w:anchor="tx_script_ops_table_control">
+        <w:r>
+          <w:rPr>
+            <w:rStyle w:val="Hyperlink"/>
+          </w:rPr>
+          <w:t xml:space="preserve">table_title</w:t>
+        </w:r>
+      </w:hyperlink>
+      <w:r>
+        <w:t xml:space="preserve"> </w:t>
+      </w:r>
+      <w:r>
+        <w:t xml:space="preserve">affiche les opérateurs de contrôle de flux conditionnel.</w:t>
       </w:r>
     </w:p>
     <w:p>
@@ -493,7 +530,7 @@
       <w:tblPr>
         <w:tblStyle w:val="Table"/>
         <w:tblW w:type="pct" w:w="5000"/>
-        <w:tblLook w:firstRow="0" w:lastRow="0" w:firstColumn="0" w:lastColumn="0" w:noHBand="0" w:noVBand="0" w:val="0000"/>
+        <w:tblLook w:firstRow="1" w:lastRow="0" w:firstColumn="0" w:lastColumn="0" w:noHBand="0" w:noVBand="0" w:val="0020"/>
         <w:tblCaption w:val="Contrôle de flux conditionnel"/>
       </w:tblPr>
       <w:tblGrid>
@@ -502,10 +539,14 @@
         <w:gridCol w:w="2640"/>
       </w:tblGrid>
       <w:tr>
-        <w:tc>
-          <w:tcPr/>
-          <w:p>
-            <w:pPr>
+        <w:trPr>
+          <w:tblHeader w:val="true"/>
+        </w:trPr>
+        <w:tc>
+          <w:tcPr/>
+          <w:p>
+            <w:pPr>
+              <w:pStyle w:val="Compact"/>
               <w:jc w:val="left"/>
             </w:pPr>
             <w:r>
@@ -517,6 +558,7 @@
           <w:tcPr/>
           <w:p>
             <w:pPr>
+              <w:pStyle w:val="Compact"/>
               <w:jc w:val="left"/>
             </w:pPr>
             <w:r>
@@ -528,6 +570,7 @@
           <w:tcPr/>
           <w:p>
             <w:pPr>
+              <w:pStyle w:val="Compact"/>
               <w:jc w:val="left"/>
             </w:pPr>
             <w:r>
@@ -601,7 +644,7 @@
               <w:jc w:val="left"/>
             </w:pPr>
             <w:r>
-              <w:t xml:space="preserve">Halt - Transaction non valide à moins qu'elle ne se trouve dans une clause OP_IF non exécutée</w:t>
+              <w:t xml:space="preserve">Interrompt la transaction non valide à moins qu'elle ne se trouve dans une clause OP_IF non exécutée</w:t>
             </w:r>
           </w:p>
         </w:tc>
@@ -706,7 +749,7 @@
               <w:jc w:val="left"/>
             </w:pPr>
             <w:r>
-              <w:t xml:space="preserve">Interrompre—Transaction invalide</w:t>
+              <w:t xml:space="preserve">Interrompt la transaction invalide</w:t>
             </w:r>
           </w:p>
         </w:tc>
@@ -741,7 +784,7 @@
               <w:jc w:val="left"/>
             </w:pPr>
             <w:r>
-              <w:t xml:space="preserve">Interrompre—Transaction invalide</w:t>
+              <w:t xml:space="preserve">Interrompt la transaction invalide</w:t>
             </w:r>
           </w:p>
         </w:tc>
@@ -846,7 +889,7 @@
               <w:jc w:val="left"/>
             </w:pPr>
             <w:r>
-              <w:t xml:space="preserve">Vérifiez le haut de la pile, arrêtez et invalidez la transaction si elle n'est pas VRAIE</w:t>
+              <w:t xml:space="preserve">Vérifie le haut de la pile, arrête et invalide la transaction si elle n'est pas VRAIE</w:t>
             </w:r>
           </w:p>
         </w:tc>
@@ -881,7 +924,7 @@
               <w:jc w:val="left"/>
             </w:pPr>
             <w:r>
-              <w:t xml:space="preserve">Arrêter et invalider la transaction</w:t>
+              <w:t xml:space="preserve">Arrête et invalide la transaction</w:t>
             </w:r>
           </w:p>
         </w:tc>
@@ -891,8 +934,19 @@
       <w:pPr>
         <w:pStyle w:val="BodyText"/>
       </w:pPr>
-      <w:r>
-        <w:t xml:space="preserve">&lt;&lt;tx_script_ops_table_timelock&gt; &gt; affiche les opérateurs utilisés pour les timelocks.</w:t>
+      <w:hyperlink w:anchor="tx_script_ops_table_timelock">
+        <w:r>
+          <w:rPr>
+            <w:rStyle w:val="Hyperlink"/>
+          </w:rPr>
+          <w:t xml:space="preserve">table_title</w:t>
+        </w:r>
+      </w:hyperlink>
+      <w:r>
+        <w:t xml:space="preserve"> </w:t>
+      </w:r>
+      <w:r>
+        <w:t xml:space="preserve">affiche les opérateurs utilisés pour les verrous temporels.</w:t>
       </w:r>
     </w:p>
     <w:p>
@@ -900,15 +954,15 @@
         <w:pStyle w:val="TableCaption"/>
       </w:pPr>
       <w:r>
-        <w:t xml:space="preserve">Opérations Timelock</w:t>
+        <w:t xml:space="preserve">Opérations de verrou temporel</w:t>
       </w:r>
     </w:p>
     <w:tbl>
       <w:tblPr>
         <w:tblStyle w:val="Table"/>
         <w:tblW w:type="pct" w:w="5000"/>
-        <w:tblLook w:firstRow="0" w:lastRow="0" w:firstColumn="0" w:lastColumn="0" w:noHBand="0" w:noVBand="0" w:val="0000"/>
-        <w:tblCaption w:val="Opérations Timelock"/>
+        <w:tblLook w:firstRow="1" w:lastRow="0" w:firstColumn="0" w:lastColumn="0" w:noHBand="0" w:noVBand="0" w:val="0020"/>
+        <w:tblCaption w:val="Opérations de verrou temporel"/>
       </w:tblPr>
       <w:tblGrid>
         <w:gridCol w:w="2639"/>
@@ -916,10 +970,14 @@
         <w:gridCol w:w="2640"/>
       </w:tblGrid>
       <w:tr>
-        <w:tc>
-          <w:tcPr/>
-          <w:p>
-            <w:pPr>
+        <w:trPr>
+          <w:tblHeader w:val="true"/>
+        </w:trPr>
+        <w:tc>
+          <w:tcPr/>
+          <w:p>
+            <w:pPr>
+              <w:pStyle w:val="Compact"/>
               <w:jc w:val="left"/>
             </w:pPr>
             <w:r>
@@ -931,6 +989,7 @@
           <w:tcPr/>
           <w:p>
             <w:pPr>
+              <w:pStyle w:val="Compact"/>
               <w:jc w:val="left"/>
             </w:pPr>
             <w:r>
@@ -942,6 +1001,7 @@
           <w:tcPr/>
           <w:p>
             <w:pPr>
+              <w:pStyle w:val="Compact"/>
               <w:jc w:val="left"/>
             </w:pPr>
             <w:r>
@@ -1025,8 +1085,19 @@
       <w:pPr>
         <w:pStyle w:val="BodyText"/>
       </w:pPr>
-      <w:r>
-        <w:t xml:space="preserve">&lt;&lt;tx_script_ops_table_stack&gt; &gt; montre les opérateurs utilisés pour manipuler la pile.</w:t>
+      <w:hyperlink w:anchor="tx_script_ops_table_stack">
+        <w:r>
+          <w:rPr>
+            <w:rStyle w:val="Hyperlink"/>
+          </w:rPr>
+          <w:t xml:space="preserve">table_title</w:t>
+        </w:r>
+      </w:hyperlink>
+      <w:r>
+        <w:t xml:space="preserve"> </w:t>
+      </w:r>
+      <w:r>
+        <w:t xml:space="preserve">montre les opérateurs utilisés pour manipuler la pile.</w:t>
       </w:r>
     </w:p>
     <w:p>
@@ -1041,7 +1112,7 @@
       <w:tblPr>
         <w:tblStyle w:val="Table"/>
         <w:tblW w:type="pct" w:w="5000"/>
-        <w:tblLook w:firstRow="0" w:lastRow="0" w:firstColumn="0" w:lastColumn="0" w:noHBand="0" w:noVBand="0" w:val="0000"/>
+        <w:tblLook w:firstRow="1" w:lastRow="0" w:firstColumn="0" w:lastColumn="0" w:noHBand="0" w:noVBand="0" w:val="0020"/>
         <w:tblCaption w:val="Opérations de pile"/>
       </w:tblPr>
       <w:tblGrid>
@@ -1050,10 +1121,14 @@
         <w:gridCol w:w="2640"/>
       </w:tblGrid>
       <w:tr>
-        <w:tc>
-          <w:tcPr/>
-          <w:p>
-            <w:pPr>
+        <w:trPr>
+          <w:tblHeader w:val="true"/>
+        </w:trPr>
+        <w:tc>
+          <w:tcPr/>
+          <w:p>
+            <w:pPr>
+              <w:pStyle w:val="Compact"/>
               <w:jc w:val="left"/>
             </w:pPr>
             <w:r>
@@ -1065,6 +1140,7 @@
           <w:tcPr/>
           <w:p>
             <w:pPr>
+              <w:pStyle w:val="Compact"/>
               <w:jc w:val="left"/>
             </w:pPr>
             <w:r>
@@ -1076,6 +1152,7 @@
           <w:tcPr/>
           <w:p>
             <w:pPr>
+              <w:pStyle w:val="Compact"/>
               <w:jc w:val="left"/>
             </w:pPr>
             <w:r>
@@ -1114,7 +1191,7 @@
               <w:jc w:val="left"/>
             </w:pPr>
             <w:r>
-              <w:t xml:space="preserve">Sortez l'élément supérieur de la pile et poussez vers une autre pile</w:t>
+              <w:t xml:space="preserve">Extrait l'élément supérieur de la pile et le pousse vers une autre pile</w:t>
             </w:r>
           </w:p>
         </w:tc>
@@ -1149,7 +1226,7 @@
               <w:jc w:val="left"/>
             </w:pPr>
             <w:r>
-              <w:t xml:space="preserve">Sortez l'élément supérieur de la pile alternative et poussez pour empiler</w:t>
+              <w:t xml:space="preserve">Extrait l'élément supérieur de la pile alternative et le pousse pour empiler</w:t>
             </w:r>
           </w:p>
         </w:tc>
@@ -1184,7 +1261,7 @@
               <w:jc w:val="left"/>
             </w:pPr>
             <w:r>
-              <w:t xml:space="preserve">Pop top deux éléments de la pile</w:t>
+              <w:t xml:space="preserve">Extrait top deux éléments de la pile</w:t>
             </w:r>
           </w:p>
         </w:tc>
@@ -1289,7 +1366,7 @@
               <w:jc w:val="left"/>
             </w:pPr>
             <w:r>
-              <w:t xml:space="preserve">Copiez les troisième et quatrième éléments de la pile vers le haut</w:t>
+              <w:t xml:space="preserve">Copie les troisième et quatrième éléments de la pile vers le haut</w:t>
             </w:r>
           </w:p>
         </w:tc>
@@ -1324,7 +1401,7 @@
               <w:jc w:val="left"/>
             </w:pPr>
             <w:r>
-              <w:t xml:space="preserve">Déplacez les cinquième et sixième éléments de la pile vers le haut</w:t>
+              <w:t xml:space="preserve">Déplace les cinquième et sixième éléments de la pile vers le haut</w:t>
             </w:r>
           </w:p>
         </w:tc>
@@ -1359,7 +1436,7 @@
               <w:jc w:val="left"/>
             </w:pPr>
             <w:r>
-              <w:t xml:space="preserve">Échangez les deux meilleures paires d'objets dans la pile</w:t>
+              <w:t xml:space="preserve">Échange les deux paires d'objets dans la pile</w:t>
             </w:r>
           </w:p>
         </w:tc>
@@ -1394,7 +1471,7 @@
               <w:jc w:val="left"/>
             </w:pPr>
             <w:r>
-              <w:t xml:space="preserve">Dupliquer l'élément du haut de la pile s'il n'est pas 0</w:t>
+              <w:t xml:space="preserve">Duplique l'élément du haut de la pile s'il n'est pas 0</w:t>
             </w:r>
           </w:p>
         </w:tc>
@@ -1429,7 +1506,7 @@
               <w:jc w:val="left"/>
             </w:pPr>
             <w:r>
-              <w:t xml:space="preserve">Comptez les éléments sur la pile et poussez le décompte résultant</w:t>
+              <w:t xml:space="preserve">Compte les éléments sur la pile et pousse le décompte résultant</w:t>
             </w:r>
           </w:p>
         </w:tc>
@@ -1464,7 +1541,7 @@
               <w:jc w:val="left"/>
             </w:pPr>
             <w:r>
-              <w:t xml:space="preserve">Déposez l'élément du haut de la pile</w:t>
+              <w:t xml:space="preserve">Extrait l'élément du haut de la pile</w:t>
             </w:r>
           </w:p>
         </w:tc>
@@ -1499,7 +1576,7 @@
               <w:jc w:val="left"/>
             </w:pPr>
             <w:r>
-              <w:t xml:space="preserve">Dupliquer l'élément supérieur de la pile</w:t>
+              <w:t xml:space="preserve">Duplique l'élément supérieur de la pile</w:t>
             </w:r>
           </w:p>
         </w:tc>
@@ -1534,7 +1611,7 @@
               <w:jc w:val="left"/>
             </w:pPr>
             <w:r>
-              <w:t xml:space="preserve">Déposez le deuxième élément de la pile</w:t>
+              <w:t xml:space="preserve">Extrait le deuxième élément de la pile</w:t>
             </w:r>
           </w:p>
         </w:tc>
@@ -1569,7 +1646,7 @@
               <w:jc w:val="left"/>
             </w:pPr>
             <w:r>
-              <w:t xml:space="preserve">Copiez le deuxième élément de la pile et poussez-le vers le haut</w:t>
+              <w:t xml:space="preserve">Copie le deuxième élément de la pile et le pousse vers le haut</w:t>
             </w:r>
           </w:p>
         </w:tc>
@@ -1604,7 +1681,7 @@
               <w:jc w:val="left"/>
             </w:pPr>
             <w:r>
-              <w:t xml:space="preserve">Extraire la valeur N du haut, puis copier le Nième élément en haut de la pile</w:t>
+              <w:t xml:space="preserve">Extrait la valeur N du haut, puis copie le Nième élément en haut de la pile</w:t>
             </w:r>
           </w:p>
         </w:tc>
@@ -1639,7 +1716,7 @@
               <w:jc w:val="left"/>
             </w:pPr>
             <w:r>
-              <w:t xml:space="preserve">Extraire la valeur N du haut, puis déplacer le Nième élément vers le haut de la pile</w:t>
+              <w:t xml:space="preserve">Extrait la valeur N du haut, puis déplacer le Nième élément vers le haut de la pile</w:t>
             </w:r>
           </w:p>
         </w:tc>
@@ -1674,7 +1751,7 @@
               <w:jc w:val="left"/>
             </w:pPr>
             <w:r>
-              <w:t xml:space="preserve">Faire pivoter les trois premiers éléments de la pile</w:t>
+              <w:t xml:space="preserve">Alterne les trois premiers éléments de la pile</w:t>
             </w:r>
           </w:p>
         </w:tc>
@@ -1709,7 +1786,7 @@
               <w:jc w:val="left"/>
             </w:pPr>
             <w:r>
-              <w:t xml:space="preserve">Échangez les deux premiers éléments de la pile</w:t>
+              <w:t xml:space="preserve">Échange les deux premiers éléments de la pile</w:t>
             </w:r>
           </w:p>
         </w:tc>
@@ -1744,7 +1821,7 @@
               <w:jc w:val="left"/>
             </w:pPr>
             <w:r>
-              <w:t xml:space="preserve">Copiez l'élément supérieur et insérez-le entre l'élément supérieur et le deuxième élément</w:t>
+              <w:t xml:space="preserve">Copie l'élément supérieur et l’insère entre l'élément supérieur et le deuxième élément</w:t>
             </w:r>
           </w:p>
         </w:tc>
@@ -1754,8 +1831,19 @@
       <w:pPr>
         <w:pStyle w:val="BodyText"/>
       </w:pPr>
-      <w:r>
-        <w:t xml:space="preserve">&lt;&lt;tx_script_ops_table_splice&gt; &gt; affiche les opérateurs de chaîne.</w:t>
+      <w:hyperlink w:anchor="tx_script_ops_table_splice">
+        <w:r>
+          <w:rPr>
+            <w:rStyle w:val="Hyperlink"/>
+          </w:rPr>
+          <w:t xml:space="preserve">table_title</w:t>
+        </w:r>
+      </w:hyperlink>
+      <w:r>
+        <w:t xml:space="preserve"> </w:t>
+      </w:r>
+      <w:r>
+        <w:t xml:space="preserve">affiche les opérateurs de chaîne.</w:t>
       </w:r>
     </w:p>
     <w:p>
@@ -1763,15 +1851,15 @@
         <w:pStyle w:val="TableCaption"/>
       </w:pPr>
       <w:r>
-        <w:t xml:space="preserve">Opérations d'épissure de chaînes</w:t>
+        <w:t xml:space="preserve">Opérations d'épissure de chaînes de caractère</w:t>
       </w:r>
     </w:p>
     <w:tbl>
       <w:tblPr>
         <w:tblStyle w:val="Table"/>
         <w:tblW w:type="pct" w:w="5000"/>
-        <w:tblLook w:firstRow="0" w:lastRow="0" w:firstColumn="0" w:lastColumn="0" w:noHBand="0" w:noVBand="0" w:val="0000"/>
-        <w:tblCaption w:val="Opérations d'épissure de chaînes"/>
+        <w:tblLook w:firstRow="1" w:lastRow="0" w:firstColumn="0" w:lastColumn="0" w:noHBand="0" w:noVBand="0" w:val="0020"/>
+        <w:tblCaption w:val="Opérations d'épissure de chaînes de caractère"/>
       </w:tblPr>
       <w:tblGrid>
         <w:gridCol w:w="2639"/>
@@ -1779,10 +1867,14 @@
         <w:gridCol w:w="2640"/>
       </w:tblGrid>
       <w:tr>
-        <w:tc>
-          <w:tcPr/>
-          <w:p>
-            <w:pPr>
+        <w:trPr>
+          <w:tblHeader w:val="true"/>
+        </w:trPr>
+        <w:tc>
+          <w:tcPr/>
+          <w:p>
+            <w:pPr>
+              <w:pStyle w:val="Compact"/>
               <w:jc w:val="left"/>
             </w:pPr>
             <w:r>
@@ -1794,6 +1886,7 @@
           <w:tcPr/>
           <w:p>
             <w:pPr>
+              <w:pStyle w:val="Compact"/>
               <w:jc w:val="left"/>
             </w:pPr>
             <w:r>
@@ -1805,6 +1898,7 @@
           <w:tcPr/>
           <w:p>
             <w:pPr>
+              <w:pStyle w:val="Compact"/>
               <w:jc w:val="left"/>
             </w:pPr>
             <w:r>
@@ -2009,8 +2103,19 @@
       <w:pPr>
         <w:pStyle w:val="BodyText"/>
       </w:pPr>
-      <w:r>
-        <w:t xml:space="preserve">&lt;&lt;tx_script_ops_table_binmath&gt; &gt; affiche les opérateurs logiques arithmétiques et booléens binaires.</w:t>
+      <w:hyperlink w:anchor="tx_script_ops_table_binmath">
+        <w:r>
+          <w:rPr>
+            <w:rStyle w:val="Hyperlink"/>
+          </w:rPr>
+          <w:t xml:space="preserve">table_title</w:t>
+        </w:r>
+      </w:hyperlink>
+      <w:r>
+        <w:t xml:space="preserve"> </w:t>
+      </w:r>
+      <w:r>
+        <w:t xml:space="preserve">affiche les opérateurs logiques arithmétiques et booléens binaires.</w:t>
       </w:r>
     </w:p>
     <w:p>
@@ -2025,7 +2130,7 @@
       <w:tblPr>
         <w:tblStyle w:val="Table"/>
         <w:tblW w:type="pct" w:w="5000"/>
-        <w:tblLook w:firstRow="0" w:lastRow="0" w:firstColumn="0" w:lastColumn="0" w:noHBand="0" w:noVBand="0" w:val="0000"/>
+        <w:tblLook w:firstRow="1" w:lastRow="0" w:firstColumn="0" w:lastColumn="0" w:noHBand="0" w:noVBand="0" w:val="0020"/>
         <w:tblCaption w:val="Arithmétique binaire et conditionnelles"/>
       </w:tblPr>
       <w:tblGrid>
@@ -2034,10 +2139,14 @@
         <w:gridCol w:w="2640"/>
       </w:tblGrid>
       <w:tr>
-        <w:tc>
-          <w:tcPr/>
-          <w:p>
-            <w:pPr>
+        <w:trPr>
+          <w:tblHeader w:val="true"/>
+        </w:trPr>
+        <w:tc>
+          <w:tcPr/>
+          <w:p>
+            <w:pPr>
+              <w:pStyle w:val="Compact"/>
               <w:jc w:val="left"/>
             </w:pPr>
             <w:r>
@@ -2049,6 +2158,7 @@
           <w:tcPr/>
           <w:p>
             <w:pPr>
+              <w:pStyle w:val="Compact"/>
               <w:jc w:val="left"/>
             </w:pPr>
             <w:r>
@@ -2060,6 +2170,7 @@
           <w:tcPr/>
           <w:p>
             <w:pPr>
+              <w:pStyle w:val="Compact"/>
               <w:jc w:val="left"/>
             </w:pPr>
             <w:r>
@@ -2158,7 +2269,7 @@
                 <w:iCs/>
                 <w:i/>
               </w:rPr>
-              <w:t xml:space="preserve">OP_OU</w:t>
+              <w:t xml:space="preserve">OP_OR</w:t>
             </w:r>
           </w:p>
         </w:tc>
@@ -2254,7 +2365,7 @@
               <w:jc w:val="left"/>
             </w:pPr>
             <w:r>
-              <w:t xml:space="preserve">Appuyez sur TRUE (1) si les deux premiers éléments sont exactement égaux, appuyez sur FALSE (0) sinon</w:t>
+              <w:t xml:space="preserve">Pousse TRUE (1) si les deux premiers éléments sont exactement égaux, pousse FALSE (0) sinon</w:t>
             </w:r>
           </w:p>
         </w:tc>
@@ -2289,7 +2400,7 @@
               <w:jc w:val="left"/>
             </w:pPr>
             <w:r>
-              <w:t xml:space="preserve">Identique à OP_EQUAL, mais exécutez OP_VERIFY après pour arrêter si ce n'est pas TRUE</w:t>
+              <w:t xml:space="preserve">Identique à OP_EQUAL, mais exécute OP_VERIFY après pour arrêter si ce n'est pas TRUE</w:t>
             </w:r>
           </w:p>
         </w:tc>
@@ -2324,7 +2435,7 @@
               <w:jc w:val="left"/>
             </w:pPr>
             <w:r>
-              <w:t xml:space="preserve">Halt - Transaction non valide à moins qu'elle ne se trouve dans une clause OP_IF non exécutée</w:t>
+              <w:t xml:space="preserve">Interruption - Transaction non valide à moins qu'elle ne se trouve dans une clause OP_IF non exécutée</w:t>
             </w:r>
           </w:p>
         </w:tc>
@@ -2359,7 +2470,7 @@
               <w:jc w:val="left"/>
             </w:pPr>
             <w:r>
-              <w:t xml:space="preserve">Halt - Transaction non valide à moins qu'elle ne se trouve dans une clause OP_IF non exécutée</w:t>
+              <w:t xml:space="preserve">Interruption - Transaction non valide à moins qu'elle ne se trouve dans une clause OP_IF non exécutée</w:t>
             </w:r>
           </w:p>
         </w:tc>
@@ -2369,8 +2480,19 @@
       <w:pPr>
         <w:pStyle w:val="BodyText"/>
       </w:pPr>
-      <w:r>
-        <w:t xml:space="preserve">&lt;&lt;tx_script_ops_table_numbers&gt; &gt; affiche les opérateurs numériques (arithmétiques).</w:t>
+      <w:hyperlink w:anchor="tx_script_ops_table_numbers">
+        <w:r>
+          <w:rPr>
+            <w:rStyle w:val="Hyperlink"/>
+          </w:rPr>
+          <w:t xml:space="preserve">table_title</w:t>
+        </w:r>
+      </w:hyperlink>
+      <w:r>
+        <w:t xml:space="preserve"> </w:t>
+      </w:r>
+      <w:r>
+        <w:t xml:space="preserve">affiche les opérateurs numériques (arithmétiques).</w:t>
       </w:r>
     </w:p>
     <w:p>
@@ -2385,7 +2507,7 @@
       <w:tblPr>
         <w:tblStyle w:val="Table"/>
         <w:tblW w:type="pct" w:w="5000"/>
-        <w:tblLook w:firstRow="0" w:lastRow="0" w:firstColumn="0" w:lastColumn="0" w:noHBand="0" w:noVBand="0" w:val="0000"/>
+        <w:tblLook w:firstRow="1" w:lastRow="0" w:firstColumn="0" w:lastColumn="0" w:noHBand="0" w:noVBand="0" w:val="0020"/>
         <w:tblCaption w:val="Opérateurs numériques"/>
       </w:tblPr>
       <w:tblGrid>
@@ -2394,10 +2516,14 @@
         <w:gridCol w:w="2640"/>
       </w:tblGrid>
       <w:tr>
-        <w:tc>
-          <w:tcPr/>
-          <w:p>
-            <w:pPr>
+        <w:trPr>
+          <w:tblHeader w:val="true"/>
+        </w:trPr>
+        <w:tc>
+          <w:tcPr/>
+          <w:p>
+            <w:pPr>
+              <w:pStyle w:val="Compact"/>
               <w:jc w:val="left"/>
             </w:pPr>
             <w:r>
@@ -2409,6 +2535,7 @@
           <w:tcPr/>
           <w:p>
             <w:pPr>
+              <w:pStyle w:val="Compact"/>
               <w:jc w:val="left"/>
             </w:pPr>
             <w:r>
@@ -2420,6 +2547,7 @@
           <w:tcPr/>
           <w:p>
             <w:pPr>
+              <w:pStyle w:val="Compact"/>
               <w:jc w:val="left"/>
             </w:pPr>
             <w:r>
@@ -2436,7 +2564,7 @@
               <w:jc w:val="left"/>
             </w:pPr>
             <w:r>
-              <w:t xml:space="preserve">OP_1AJOUT</w:t>
+              <w:t xml:space="preserve">OP_1ADD</w:t>
             </w:r>
           </w:p>
         </w:tc>
@@ -2458,7 +2586,7 @@
               <w:jc w:val="left"/>
             </w:pPr>
             <w:r>
-              <w:t xml:space="preserve">Ajouter 1 à l'élément supérieur</w:t>
+              <w:t xml:space="preserve">Ajouter 1 à l'élément au dessus de la pile</w:t>
             </w:r>
           </w:p>
         </w:tc>
@@ -2493,7 +2621,7 @@
               <w:jc w:val="left"/>
             </w:pPr>
             <w:r>
-              <w:t xml:space="preserve">Soustraire 1 de l'élément supérieur</w:t>
+              <w:t xml:space="preserve">Soustraire 1 de l'élément au dessus de la pile</w:t>
             </w:r>
           </w:p>
         </w:tc>
@@ -2532,7 +2660,7 @@
               <w:jc w:val="left"/>
             </w:pPr>
             <w:r>
-              <w:t xml:space="preserve">Désactivé (multiplier l'élément supérieur par 2)</w:t>
+              <w:t xml:space="preserve">Désactivé (multiplier l'élément au dessus de la pile par 2)</w:t>
             </w:r>
           </w:p>
         </w:tc>
@@ -2571,7 +2699,7 @@
               <w:jc w:val="left"/>
             </w:pPr>
             <w:r>
-              <w:t xml:space="preserve">Désactivé (diviser l'élément supérieur par 2)</w:t>
+              <w:t xml:space="preserve">Désactivé (diviser l'élément au dessus de la pile par 2)</w:t>
             </w:r>
           </w:p>
         </w:tc>
@@ -2606,7 +2734,7 @@
               <w:jc w:val="left"/>
             </w:pPr>
             <w:r>
-              <w:t xml:space="preserve">Retournez le signe de l'élément supérieur</w:t>
+              <w:t xml:space="preserve">Inverse le signe de l'élément au dessus de la pile</w:t>
             </w:r>
           </w:p>
         </w:tc>
@@ -2641,7 +2769,7 @@
               <w:jc w:val="left"/>
             </w:pPr>
             <w:r>
-              <w:t xml:space="preserve">Changer le signe de l'élément supérieur en positif</w:t>
+              <w:t xml:space="preserve">Change le signe de l'élément au dessus de la pile en positif</w:t>
             </w:r>
           </w:p>
         </w:tc>
@@ -2676,7 +2804,7 @@
               <w:jc w:val="left"/>
             </w:pPr>
             <w:r>
-              <w:t xml:space="preserve">Si l'élément supérieur est 0 ou 1 booléen retournez-le, sinon retournez 0</w:t>
+              <w:t xml:space="preserve">Retourne l’élément du dessus si l'élément est 0 ou 1 booléen, sinon retourne 0</w:t>
             </w:r>
           </w:p>
         </w:tc>
@@ -2746,7 +2874,7 @@
               <w:jc w:val="left"/>
             </w:pPr>
             <w:r>
-              <w:t xml:space="preserve">Pop top deux éléments, ajoutez-les et poussez le résultat</w:t>
+              <w:t xml:space="preserve">Sort les deux éléments au dessus de la pile, les additionnes et pousse le résultat</w:t>
             </w:r>
           </w:p>
         </w:tc>
@@ -2781,7 +2909,7 @@
               <w:jc w:val="left"/>
             </w:pPr>
             <w:r>
-              <w:t xml:space="preserve">Faites apparaître les deux premiers éléments, soustrayez le premier du second, poussez le résultat</w:t>
+              <w:t xml:space="preserve">Sort les deux éléments au dessus de la pile, soustrait le premier du second et pousse le résultat</w:t>
             </w:r>
           </w:p>
         </w:tc>
@@ -2820,7 +2948,7 @@
               <w:jc w:val="left"/>
             </w:pPr>
             <w:r>
-              <w:t xml:space="preserve">Désactivé (multiplier les deux premiers éléments)</w:t>
+              <w:t xml:space="preserve">Désactivé (multiplie les deux premiers éléments)</w:t>
             </w:r>
           </w:p>
         </w:tc>
@@ -2859,7 +2987,7 @@
               <w:jc w:val="left"/>
             </w:pPr>
             <w:r>
-              <w:t xml:space="preserve">Désactivé (diviser le deuxième élément par le premier élément)</w:t>
+              <w:t xml:space="preserve">Désactivé (divise le deuxième élément par le premier élément)</w:t>
             </w:r>
           </w:p>
         </w:tc>
@@ -2937,7 +3065,7 @@
               <w:jc w:val="left"/>
             </w:pPr>
             <w:r>
-              <w:t xml:space="preserve">Désactivé (décaler le deuxième élément vers la gauche du nombre de bits du premier élément)</w:t>
+              <w:t xml:space="preserve">Désactivé (décale le deuxième élément vers la gauche du nombre de bits du premier élément)</w:t>
             </w:r>
           </w:p>
         </w:tc>
@@ -2976,7 +3104,7 @@
               <w:jc w:val="left"/>
             </w:pPr>
             <w:r>
-              <w:t xml:space="preserve">Désactivé (décaler le deuxième élément vers la droite du nombre de bits du premier élément)</w:t>
+              <w:t xml:space="preserve">Désactivé (décale le deuxième élément vers la droite du nombre de bits du premier élément)</w:t>
             </w:r>
           </w:p>
         </w:tc>
@@ -3151,7 +3279,7 @@
               <w:jc w:val="left"/>
             </w:pPr>
             <w:r>
-              <w:t xml:space="preserve">Renvoie VRAI si les deux premiers éléments ne sont pas des nombres égaux</w:t>
+              <w:t xml:space="preserve">Renvoie TRUE si les deux premiers éléments ne sont pas des nombres égaux</w:t>
             </w:r>
           </w:p>
         </w:tc>
@@ -3186,7 +3314,7 @@
               <w:jc w:val="left"/>
             </w:pPr>
             <w:r>
-              <w:t xml:space="preserve">Renvoie VRAI si le deuxième élément est inférieur à l'élément supérieur</w:t>
+              <w:t xml:space="preserve">Renvoie TRUE si le deuxième élément est inférieur à l'élément supérieur</w:t>
             </w:r>
           </w:p>
         </w:tc>
@@ -3221,7 +3349,7 @@
               <w:jc w:val="left"/>
             </w:pPr>
             <w:r>
-              <w:t xml:space="preserve">Renvoie VRAI si le deuxième élément est supérieur à l'élément supérieur</w:t>
+              <w:t xml:space="preserve">Renvoie TRUE si le deuxième élément est supérieur à l'élément supérieur</w:t>
             </w:r>
           </w:p>
         </w:tc>
@@ -3256,7 +3384,7 @@
               <w:jc w:val="left"/>
             </w:pPr>
             <w:r>
-              <w:t xml:space="preserve">Renvoie VRAI si le deuxième élément est inférieur ou égal à l'élément supérieur</w:t>
+              <w:t xml:space="preserve">Renvoie TRUE si le deuxième élément est inférieur ou égal à l'élément supérieur</w:t>
             </w:r>
           </w:p>
         </w:tc>
@@ -3291,7 +3419,7 @@
               <w:jc w:val="left"/>
             </w:pPr>
             <w:r>
-              <w:t xml:space="preserve">Renvoie VRAI si le deuxième élément est supérieur ou égal à l'élément supérieur</w:t>
+              <w:t xml:space="preserve">Renvoie TRUE si le deuxième élément est supérieur ou égal à l'élément supérieur</w:t>
             </w:r>
           </w:p>
         </w:tc>
@@ -3396,7 +3524,7 @@
               <w:jc w:val="left"/>
             </w:pPr>
             <w:r>
-              <w:t xml:space="preserve">Renvoie VRAI si le troisième élément est compris entre le deuxième élément (ou égal) et le premier élément</w:t>
+              <w:t xml:space="preserve">Renvoie TRUE si le troisième élément est compris entre le deuxième élément (ou égal) et le premier élément</w:t>
             </w:r>
           </w:p>
         </w:tc>
@@ -3406,8 +3534,19 @@
       <w:pPr>
         <w:pStyle w:val="BodyText"/>
       </w:pPr>
-      <w:r>
-        <w:t xml:space="preserve">&lt;&lt;tx_script_ops_table_crypto&gt; &gt; affiche les opérateurs de fonction cryptographique.</w:t>
+      <w:hyperlink w:anchor="tx_script_ops_table_crypto">
+        <w:r>
+          <w:rPr>
+            <w:rStyle w:val="Hyperlink"/>
+          </w:rPr>
+          <w:t xml:space="preserve">table_title</w:t>
+        </w:r>
+      </w:hyperlink>
+      <w:r>
+        <w:t xml:space="preserve"> </w:t>
+      </w:r>
+      <w:r>
+        <w:t xml:space="preserve">affiche les opérateurs de fonction cryptographique.</w:t>
       </w:r>
     </w:p>
     <w:p>
@@ -3422,7 +3561,7 @@
       <w:tblPr>
         <w:tblStyle w:val="Table"/>
         <w:tblW w:type="pct" w:w="5000"/>
-        <w:tblLook w:firstRow="0" w:lastRow="0" w:firstColumn="0" w:lastColumn="0" w:noHBand="0" w:noVBand="0" w:val="0000"/>
+        <w:tblLook w:firstRow="1" w:lastRow="0" w:firstColumn="0" w:lastColumn="0" w:noHBand="0" w:noVBand="0" w:val="0020"/>
         <w:tblCaption w:val="Opérations cryptographiques et de hachage"/>
       </w:tblPr>
       <w:tblGrid>
@@ -3431,10 +3570,14 @@
         <w:gridCol w:w="2640"/>
       </w:tblGrid>
       <w:tr>
-        <w:tc>
-          <w:tcPr/>
-          <w:p>
-            <w:pPr>
+        <w:trPr>
+          <w:tblHeader w:val="true"/>
+        </w:trPr>
+        <w:tc>
+          <w:tcPr/>
+          <w:p>
+            <w:pPr>
+              <w:pStyle w:val="Compact"/>
               <w:jc w:val="left"/>
             </w:pPr>
             <w:r>
@@ -3446,6 +3589,7 @@
           <w:tcPr/>
           <w:p>
             <w:pPr>
+              <w:pStyle w:val="Compact"/>
               <w:jc w:val="left"/>
             </w:pPr>
             <w:r>
@@ -3457,6 +3601,7 @@
           <w:tcPr/>
           <w:p>
             <w:pPr>
+              <w:pStyle w:val="Compact"/>
               <w:jc w:val="left"/>
             </w:pPr>
             <w:r>
@@ -3495,7 +3640,7 @@
               <w:jc w:val="left"/>
             </w:pPr>
             <w:r>
-              <w:t xml:space="preserve">Renvoyer le hachage RIPEMD160 de l'élément supérieur</w:t>
+              <w:t xml:space="preserve">Renvoye le hachage RIPEMD160 de l'élément supérieur</w:t>
             </w:r>
           </w:p>
         </w:tc>
@@ -3670,7 +3815,7 @@
               <w:jc w:val="left"/>
             </w:pPr>
             <w:r>
-              <w:t xml:space="preserve">Marquer le début des données vérifiées par signature</w:t>
+              <w:t xml:space="preserve">Marque le début des données vérifiées par signature</w:t>
             </w:r>
           </w:p>
         </w:tc>
@@ -3705,7 +3850,7 @@
               <w:jc w:val="left"/>
             </w:pPr>
             <w:r>
-              <w:t xml:space="preserve">Popez une clé publique et une signature et validez la signature pour les données hachées de la transaction, renvoyez TRUE si cela correspond</w:t>
+              <w:t xml:space="preserve">Sort une clé publique et une signature et valide la signature pour les données hachées de la transaction, renvoie TRUE si cela correspond</w:t>
             </w:r>
           </w:p>
         </w:tc>
@@ -3775,7 +3920,7 @@
               <w:jc w:val="left"/>
             </w:pPr>
             <w:r>
-              <w:t xml:space="preserve">Exécutez CHECKSIG pour chaque paire de signature et de clé publique fournie. Tous doivent correspondre. Un bogue dans la mise en œuvre affiche une valeur supplémentaire, préfixée par OP_0 comme solution de contournement</w:t>
+              <w:t xml:space="preserve">Exécute CHECKSIG pour chaque paire de signature et de clé publique fournie. Tous doivent correspondre. Un bogue dans la mise en œuvre affiche une valeur supplémentaire, préfixée par OP_0 comme solution de contournement</w:t>
             </w:r>
           </w:p>
         </w:tc>
@@ -3820,8 +3965,19 @@
       <w:pPr>
         <w:pStyle w:val="BodyText"/>
       </w:pPr>
-      <w:r>
-        <w:t xml:space="preserve">&lt;&lt;tx_script_ops_table_nop&gt; &gt; affiche les symboles non opérateur.</w:t>
+      <w:hyperlink w:anchor="tx_script_ops_table_nop">
+        <w:r>
+          <w:rPr>
+            <w:rStyle w:val="Hyperlink"/>
+          </w:rPr>
+          <w:t xml:space="preserve">table_title</w:t>
+        </w:r>
+      </w:hyperlink>
+      <w:r>
+        <w:t xml:space="preserve"> </w:t>
+      </w:r>
+      <w:r>
+        <w:t xml:space="preserve">affiche les symboles non opérateur.</w:t>
       </w:r>
     </w:p>
     <w:p>
@@ -3829,15 +3985,15 @@
         <w:pStyle w:val="TableCaption"/>
       </w:pPr>
       <w:r>
-        <w:t xml:space="preserve">Nonopérateurs</w:t>
+        <w:t xml:space="preserve">Non opérateurs</w:t>
       </w:r>
     </w:p>
     <w:tbl>
       <w:tblPr>
         <w:tblStyle w:val="Table"/>
         <w:tblW w:type="pct" w:w="5000"/>
-        <w:tblLook w:firstRow="0" w:lastRow="0" w:firstColumn="0" w:lastColumn="0" w:noHBand="0" w:noVBand="0" w:val="0000"/>
-        <w:tblCaption w:val="Nonopérateurs"/>
+        <w:tblLook w:firstRow="1" w:lastRow="0" w:firstColumn="0" w:lastColumn="0" w:noHBand="0" w:noVBand="0" w:val="0020"/>
+        <w:tblCaption w:val="Non opérateurs"/>
       </w:tblPr>
       <w:tblGrid>
         <w:gridCol w:w="2639"/>
@@ -3845,10 +4001,14 @@
         <w:gridCol w:w="2640"/>
       </w:tblGrid>
       <w:tr>
-        <w:tc>
-          <w:tcPr/>
-          <w:p>
-            <w:pPr>
+        <w:trPr>
+          <w:tblHeader w:val="true"/>
+        </w:trPr>
+        <w:tc>
+          <w:tcPr/>
+          <w:p>
+            <w:pPr>
+              <w:pStyle w:val="Compact"/>
               <w:jc w:val="left"/>
             </w:pPr>
             <w:r>
@@ -3860,6 +4020,7 @@
           <w:tcPr/>
           <w:p>
             <w:pPr>
+              <w:pStyle w:val="Compact"/>
               <w:jc w:val="left"/>
             </w:pPr>
             <w:r>
@@ -3871,6 +4032,7 @@
           <w:tcPr/>
           <w:p>
             <w:pPr>
+              <w:pStyle w:val="Compact"/>
               <w:jc w:val="left"/>
             </w:pPr>
             <w:r>
@@ -3919,8 +4081,19 @@
       <w:pPr>
         <w:pStyle w:val="BodyText"/>
       </w:pPr>
-      <w:r>
-        <w:t xml:space="preserve">&lt;&lt;tx_script_ops_table_internal&gt; &gt; affiche les codes opérateur réservés à l'analyseur de script interne.</w:t>
+      <w:hyperlink w:anchor="tx_script_ops_table_internal">
+        <w:r>
+          <w:rPr>
+            <w:rStyle w:val="Hyperlink"/>
+          </w:rPr>
+          <w:t xml:space="preserve">table_title</w:t>
+        </w:r>
+      </w:hyperlink>
+      <w:r>
+        <w:t xml:space="preserve"> </w:t>
+      </w:r>
+      <w:r>
+        <w:t xml:space="preserve">affiche les codes opérateur réservés à l'analyseur de script interne.</w:t>
       </w:r>
     </w:p>
     <w:p>
@@ -3935,7 +4108,7 @@
       <w:tblPr>
         <w:tblStyle w:val="Table"/>
         <w:tblW w:type="pct" w:w="5000"/>
-        <w:tblLook w:firstRow="0" w:lastRow="0" w:firstColumn="0" w:lastColumn="0" w:noHBand="0" w:noVBand="0" w:val="0000"/>
+        <w:tblLook w:firstRow="1" w:lastRow="0" w:firstColumn="0" w:lastColumn="0" w:noHBand="0" w:noVBand="0" w:val="0020"/>
         <w:tblCaption w:val="Codes OP réservés à un usage interne par l'analyseur"/>
       </w:tblPr>
       <w:tblGrid>
@@ -3944,10 +4117,14 @@
         <w:gridCol w:w="2640"/>
       </w:tblGrid>
       <w:tr>
-        <w:tc>
-          <w:tcPr/>
-          <w:p>
-            <w:pPr>
+        <w:trPr>
+          <w:tblHeader w:val="true"/>
+        </w:trPr>
+        <w:tc>
+          <w:tcPr/>
+          <w:p>
+            <w:pPr>
+              <w:pStyle w:val="Compact"/>
               <w:jc w:val="left"/>
             </w:pPr>
             <w:r>
@@ -3959,6 +4136,7 @@
           <w:tcPr/>
           <w:p>
             <w:pPr>
+              <w:pStyle w:val="Compact"/>
               <w:jc w:val="left"/>
             </w:pPr>
             <w:r>
@@ -3970,6 +4148,7 @@
           <w:tcPr/>
           <w:p>
             <w:pPr>
+              <w:pStyle w:val="Compact"/>
               <w:jc w:val="left"/>
             </w:pPr>
             <w:r>
@@ -4189,6 +4368,7 @@
         </w:tc>
       </w:tr>
     </w:tbl>
+    <w:bookmarkEnd w:id="21"/>
     <w:sectPr/>
   </w:body>
 </w:document>

</xml_diff>